<commit_message>
E1 - Modelo de Dominio
</commit_message>
<xml_diff>
--- a/documentation/Modelo/Notas/Modelo para presentación de proyectos - Trabajo Final (ASC) - Proyecto Software (LSI).docx
+++ b/documentation/Modelo/Notas/Modelo para presentación de proyectos - Trabajo Final (ASC) - Proyecto Software (LSI).docx
@@ -12,16 +12,16 @@
         <w:t xml:space="preserve">Apóstoles (Misiones), </w:t>
       </w:r>
       <w:r>
-        <w:t>18</w:t>
+        <w:t>30</w:t>
       </w:r>
       <w:r>
         <w:t xml:space="preserve"> de </w:t>
       </w:r>
       <w:r>
-        <w:t>abril</w:t>
-      </w:r>
-      <w:r>
-        <w:t xml:space="preserve"> de 202</w:t>
+        <w:t xml:space="preserve">mayo </w:t>
+      </w:r>
+      <w:r>
+        <w:t>de 202</w:t>
       </w:r>
       <w:r>
         <w:t>2</w:t>
@@ -511,9 +511,6 @@
               </w:pBdr>
               <w:spacing w:line="240" w:lineRule="auto"/>
             </w:pPr>
-            <w:r>
-              <w:t>18/04/2022</w:t>
-            </w:r>
           </w:p>
         </w:tc>
       </w:tr>
@@ -1149,13 +1146,41 @@
               <w:rPr>
                 <w:lang w:val="es-AR"/>
               </w:rPr>
-              <w:t>Módulo de seguridad, auditoría y resguardo de los datos</w:t>
+              <w:t>Módulo de seguridad</w:t>
             </w:r>
             <w:r>
               <w:rPr>
                 <w:lang w:val="es-AR"/>
               </w:rPr>
               <w:t>.</w:t>
+            </w:r>
+          </w:p>
+          <w:p>
+            <w:pPr>
+              <w:pStyle w:val="Normal1"/>
+              <w:numPr>
+                <w:ilvl w:val="0"/>
+                <w:numId w:val="2"/>
+              </w:numPr>
+              <w:spacing w:line="240" w:lineRule="auto"/>
+            </w:pPr>
+            <w:r>
+              <w:rPr>
+                <w:lang w:val="es-AR"/>
+              </w:rPr>
+              <w:t>Módulo</w:t>
+            </w:r>
+            <w:r>
+              <w:rPr>
+                <w:lang w:val="es-AR"/>
+              </w:rPr>
+              <w:t xml:space="preserve"> de </w:t>
+            </w:r>
+            <w:r>
+              <w:rPr>
+                <w:lang w:val="es-AR"/>
+              </w:rPr>
+              <w:t>auditoría.</w:t>
             </w:r>
           </w:p>
         </w:tc>
@@ -1310,10 +1335,10 @@
               <w:spacing w:line="240" w:lineRule="auto"/>
             </w:pPr>
             <w:r>
-              <w:t>M</w:t>
-            </w:r>
-            <w:r>
-              <w:t>DD.</w:t>
+              <w:t>18/04</w:t>
+            </w:r>
+            <w:r>
+              <w:t>/22 – 14/11/22</w:t>
             </w:r>
           </w:p>
         </w:tc>
@@ -2581,28 +2606,46 @@
         <w:rPr>
           <w:lang w:val="es-AR"/>
         </w:rPr>
-        <w:t>Módulo de seguridad, auditoría y resguardo de los datos.</w:t>
-      </w:r>
-    </w:p>
-    <w:p>
-      <w:pPr>
+        <w:t>Módulo de seguridad.</w:t>
+      </w:r>
+    </w:p>
+    <w:p>
+      <w:pPr>
+        <w:pStyle w:val="Normal1"/>
+        <w:widowControl w:val="0"/>
+        <w:numPr>
+          <w:ilvl w:val="0"/>
+          <w:numId w:val="3"/>
+        </w:numPr>
+        <w:pBdr>
+          <w:top w:val="nil"/>
+          <w:left w:val="nil"/>
+          <w:bottom w:val="nil"/>
+          <w:right w:val="nil"/>
+          <w:between w:val="nil"/>
+        </w:pBdr>
+      </w:pPr>
+      <w:r>
         <w:rPr>
-          <w:sz w:val="32"/>
-          <w:szCs w:val="32"/>
+          <w:lang w:val="es-AR"/>
         </w:rPr>
+        <w:t>Módulo de auditoría</w:t>
+      </w:r>
+      <w:r>
+        <w:rPr>
+          <w:lang w:val="es-AR"/>
+        </w:rPr>
+        <w:t>.</w:t>
+      </w:r>
+    </w:p>
+    <w:p>
+      <w:pPr>
+        <w:pStyle w:val="Ttulo2"/>
+        <w:jc w:val="both"/>
       </w:pPr>
       <w:bookmarkStart w:id="8" w:name="_sffcexx0h8wc" w:colFirst="0" w:colLast="0"/>
       <w:bookmarkEnd w:id="8"/>
       <w:r>
-        <w:br w:type="page"/>
-      </w:r>
-    </w:p>
-    <w:p>
-      <w:pPr>
-        <w:pStyle w:val="Ttulo2"/>
-        <w:jc w:val="both"/>
-      </w:pPr>
-      <w:r>
         <w:lastRenderedPageBreak/>
         <w:t>Descripción de los módulos</w:t>
       </w:r>
@@ -2610,13 +2653,18 @@
     <w:p>
       <w:pPr>
         <w:pStyle w:val="Normal1"/>
+        <w:spacing w:line="240" w:lineRule="auto"/>
         <w:jc w:val="both"/>
       </w:pPr>
     </w:p>
     <w:p>
       <w:pPr>
         <w:pStyle w:val="Normal1"/>
+        <w:spacing w:line="240" w:lineRule="auto"/>
         <w:jc w:val="both"/>
+        <w:rPr>
+          <w:u w:val="single"/>
+        </w:rPr>
       </w:pPr>
     </w:p>
     <w:p>
@@ -2721,7 +2769,12 @@
         <w:t xml:space="preserve">os parámetros que se </w:t>
       </w:r>
       <w:r>
-        <w:t>tendrán en cuenta son:</w:t>
+        <w:t>tendrán en cue</w:t>
+      </w:r>
+      <w:bookmarkStart w:id="9" w:name="_GoBack"/>
+      <w:bookmarkEnd w:id="9"/>
+      <w:r>
+        <w:t>nta son:</w:t>
       </w:r>
       <w:r>
         <w:t xml:space="preserve"> </w:t>
@@ -2757,7 +2810,7 @@
         <w:t>categoría</w:t>
       </w:r>
       <w:r>
-        <w:t xml:space="preserve">, frecuencia, </w:t>
+        <w:t xml:space="preserve">, </w:t>
       </w:r>
       <w:r>
         <w:t>estado, descripción de la solución.</w:t>
@@ -2835,7 +2888,10 @@
         <w:t xml:space="preserve">de cerrar y del </w:t>
       </w:r>
       <w:r>
-        <w:t>seguimiento de los incidentes</w:t>
+        <w:t>seguimiento de l</w:t>
+      </w:r>
+      <w:r>
+        <w:t>as incidencias</w:t>
       </w:r>
       <w:r>
         <w:t xml:space="preserve">. </w:t>
@@ -2856,7 +2912,10 @@
         <w:t xml:space="preserve"> que se tendrán en cuenta son:</w:t>
       </w:r>
       <w:r>
-        <w:t xml:space="preserve"> ¿quién hizo la solicitud?, ¿quién la recepcionó?, ¿cuál fue el motivo?, ¿cuál es la prioridad o urgencia del mismo</w:t>
+        <w:t xml:space="preserve"> ¿quién hizo la solicitud?, ¿quién la recepcionó?, ¿cuál fue el motivo?, ¿cuál es la prioridad o urgencia de</w:t>
+      </w:r>
+      <w:r>
+        <w:t xml:space="preserve"> la misma</w:t>
       </w:r>
       <w:r>
         <w:t>?</w:t>
@@ -3016,10 +3075,22 @@
         <w:t xml:space="preserve">valor, </w:t>
       </w:r>
       <w:r>
+        <w:t xml:space="preserve">categoría, </w:t>
+      </w:r>
+      <w:r>
         <w:t>prioridad</w:t>
       </w:r>
       <w:r>
-        <w:t xml:space="preserve">, </w:t>
+        <w:t>,</w:t>
+      </w:r>
+      <w:r>
+        <w:t xml:space="preserve"> </w:t>
+      </w:r>
+      <w:r>
+        <w:t>nivel de actuación,</w:t>
+      </w:r>
+      <w:r>
+        <w:t xml:space="preserve"> </w:t>
       </w:r>
       <w:r>
         <w:t>e</w:t>
@@ -3142,13 +3213,19 @@
         <w:t>, ubicación, características, asignación</w:t>
       </w:r>
       <w:r>
-        <w:t xml:space="preserve"> mantenimiento</w:t>
-      </w:r>
-      <w:r>
         <w:t xml:space="preserve">, </w:t>
       </w:r>
       <w:r>
-        <w:t>licencia.</w:t>
+        <w:t>licencia</w:t>
+      </w:r>
+      <w:r>
+        <w:t>, d</w:t>
+      </w:r>
+      <w:r>
+        <w:t>escripción</w:t>
+      </w:r>
+      <w:r>
+        <w:t>.</w:t>
       </w:r>
     </w:p>
     <w:p>
@@ -3262,12 +3339,6 @@
       </w:r>
       <w:r>
         <w:t xml:space="preserve">, </w:t>
-      </w:r>
-      <w:r>
-        <w:t>nivel</w:t>
-      </w:r>
-      <w:r>
-        <w:t xml:space="preserve"> de actuación, </w:t>
       </w:r>
       <w:r>
         <w:t>descripci</w:t>
@@ -3304,13 +3375,13 @@
         <w:t xml:space="preserve">endrá por objetivo proporcionar informes personalizados, mediante la elección de distintos criterios de búsquedas/filtros, de: </w:t>
       </w:r>
       <w:r>
-        <w:t xml:space="preserve">incidentes, solicitudes, </w:t>
-      </w:r>
-      <w:r>
-        <w:t xml:space="preserve">servicios, activos y </w:t>
-      </w:r>
-      <w:r>
-        <w:t xml:space="preserve">personas. </w:t>
+        <w:t>inciden</w:t>
+      </w:r>
+      <w:r>
+        <w:t>cias</w:t>
+      </w:r>
+      <w:r>
+        <w:t xml:space="preserve">. </w:t>
       </w:r>
       <w:r>
         <w:t>Como por ejemplo</w:t>
@@ -3322,7 +3393,10 @@
         <w:t xml:space="preserve"> por periodo,</w:t>
       </w:r>
       <w:r>
-        <w:t xml:space="preserve"> frecuencia, estado, resueltos.</w:t>
+        <w:t xml:space="preserve"> frecuencia, estado</w:t>
+      </w:r>
+      <w:r>
+        <w:t>.</w:t>
       </w:r>
     </w:p>
     <w:p>
@@ -3363,32 +3437,79 @@
         <w:rPr>
           <w:b/>
         </w:rPr>
-        <w:t xml:space="preserve">, auditoría y </w:t>
-      </w:r>
+        <w:t xml:space="preserve">: </w:t>
+      </w:r>
+      <w:r>
+        <w:t>T</w:t>
+      </w:r>
+      <w:r>
+        <w:t xml:space="preserve">endrá por objetivo ofrecer la gestión de permisos y </w:t>
+      </w:r>
+      <w:r>
+        <w:t xml:space="preserve">el </w:t>
+      </w:r>
+      <w:r>
+        <w:t>acc</w:t>
+      </w:r>
+      <w:r>
+        <w:t>e</w:t>
+      </w:r>
+      <w:r>
+        <w:t>so de los usuarios al sistema</w:t>
+      </w:r>
+      <w:r>
+        <w:t xml:space="preserve"> (Registro, </w:t>
+      </w:r>
+      <w:proofErr w:type="spellStart"/>
+      <w:r>
+        <w:t>Login</w:t>
+      </w:r>
+      <w:proofErr w:type="spellEnd"/>
+      <w:r>
+        <w:t xml:space="preserve"> de usuarios y asignación de roles).</w:t>
+      </w:r>
+    </w:p>
+    <w:p>
+      <w:pPr>
+        <w:pStyle w:val="Normal1"/>
+        <w:jc w:val="both"/>
+      </w:pPr>
+    </w:p>
+    <w:p>
+      <w:pPr>
+        <w:pStyle w:val="Normal1"/>
+        <w:jc w:val="both"/>
+        <w:rPr>
+          <w:b/>
+        </w:rPr>
+      </w:pPr>
       <w:r>
         <w:rPr>
           <w:b/>
           <w:lang w:val="es-AR"/>
         </w:rPr>
-        <w:t>resguardo de los datos</w:t>
+        <w:t>Módulo</w:t>
       </w:r>
       <w:r>
         <w:rPr>
           <w:b/>
         </w:rPr>
-        <w:t>:</w:t>
-      </w:r>
-      <w:r>
         <w:t xml:space="preserve"> </w:t>
       </w:r>
       <w:r>
+        <w:rPr>
+          <w:b/>
+        </w:rPr>
+        <w:t>auditoría:</w:t>
+      </w:r>
+      <w:r>
+        <w:t xml:space="preserve"> </w:t>
+      </w:r>
+      <w:r>
         <w:t>T</w:t>
       </w:r>
       <w:r>
-        <w:t>endrá por objetivo ofrecer la gestión de permisos y acc</w:t>
-      </w:r>
-      <w:r>
-        <w:t xml:space="preserve">esos de los usuarios al sistema; </w:t>
+        <w:t xml:space="preserve">endrá por objetivo </w:t>
       </w:r>
       <w:r>
         <w:t xml:space="preserve">la registración de las acciones realizadas en el sistema por </w:t>
@@ -3406,34 +3527,17 @@
         <w:t>usuari</w:t>
       </w:r>
       <w:r>
-        <w:t>o, fecha, cambio) y</w:t>
-      </w:r>
-      <w:r>
-        <w:rPr>
-          <w:lang w:val="es-AR"/>
-        </w:rPr>
-        <w:t xml:space="preserve"> la posibilidad de realizar </w:t>
-      </w:r>
-      <w:proofErr w:type="spellStart"/>
-      <w:r>
-        <w:rPr>
-          <w:lang w:val="es-AR"/>
-        </w:rPr>
-        <w:t>backups</w:t>
-      </w:r>
-      <w:proofErr w:type="spellEnd"/>
-      <w:r>
-        <w:rPr>
-          <w:lang w:val="es-AR"/>
-        </w:rPr>
-        <w:t xml:space="preserve"> de los datos.</w:t>
-      </w:r>
-    </w:p>
-    <w:p>
-      <w:pPr>
-        <w:pStyle w:val="Normal1"/>
-        <w:jc w:val="both"/>
-      </w:pPr>
+        <w:t>o, fecha</w:t>
+      </w:r>
+      <w:r>
+        <w:t>/</w:t>
+      </w:r>
+      <w:r>
+        <w:t>hora</w:t>
+      </w:r>
+      <w:r>
+        <w:t>, cambio).</w:t>
+      </w:r>
     </w:p>
     <w:p>
       <w:pPr>
@@ -3442,8 +3546,8 @@
           <w:szCs w:val="32"/>
         </w:rPr>
       </w:pPr>
-      <w:bookmarkStart w:id="9" w:name="_7fph1qoxkzvr" w:colFirst="0" w:colLast="0"/>
-      <w:bookmarkEnd w:id="9"/>
+      <w:bookmarkStart w:id="10" w:name="_7fph1qoxkzvr" w:colFirst="0" w:colLast="0"/>
+      <w:bookmarkEnd w:id="10"/>
       <w:r>
         <w:br w:type="page"/>
       </w:r>
@@ -3909,10 +4013,13 @@
               <w:t>una guía práctica de resolución</w:t>
             </w:r>
             <w:r>
-              <w:t xml:space="preserve"> de los </w:t>
-            </w:r>
-            <w:r>
-              <w:t>incidentes</w:t>
+              <w:t xml:space="preserve"> de la</w:t>
+            </w:r>
+            <w:r>
+              <w:t xml:space="preserve">s </w:t>
+            </w:r>
+            <w:r>
+              <w:t>incidencias</w:t>
             </w:r>
             <w:r>
               <w:t xml:space="preserve">, </w:t>
@@ -3923,8 +4030,6 @@
             <w:r>
               <w:t xml:space="preserve">, prioridad y </w:t>
             </w:r>
-            <w:bookmarkStart w:id="10" w:name="_GoBack"/>
-            <w:bookmarkEnd w:id="10"/>
             <w:r>
               <w:t>categoría</w:t>
             </w:r>
@@ -4061,7 +4166,13 @@
               <w:t xml:space="preserve">á dar aviso, a las partes que intervienen, sobre el </w:t>
             </w:r>
             <w:r>
-              <w:t>avance o estado de la solicitud, dando la posibilidad de retroalimentación por parte del usuario</w:t>
+              <w:t>a</w:t>
+            </w:r>
+            <w:r>
+              <w:t xml:space="preserve">vance o estado de la solicitud, </w:t>
+            </w:r>
+            <w:r>
+              <w:t>dando la posibilidad de retroalimentación por parte del usuario</w:t>
             </w:r>
             <w:r>
               <w:t xml:space="preserve">, ya sea </w:t>
@@ -4274,10 +4385,7 @@
               <w:spacing w:before="100" w:beforeAutospacing="1" w:after="100" w:afterAutospacing="1"/>
             </w:pPr>
             <w:r>
-              <w:t>3</w:t>
-            </w:r>
-            <w:r>
-              <w:t>0</w:t>
+              <w:t>25</w:t>
             </w:r>
             <w:r>
               <w:t>%</w:t>
@@ -4347,7 +4455,7 @@
               <w:spacing w:before="100" w:beforeAutospacing="1" w:after="100" w:afterAutospacing="1"/>
             </w:pPr>
             <w:r>
-              <w:t>30</w:t>
+              <w:t>25</w:t>
             </w:r>
             <w:r>
               <w:t>%</w:t>
@@ -4417,10 +4525,7 @@
               <w:spacing w:before="100" w:beforeAutospacing="1" w:after="100" w:afterAutospacing="1"/>
             </w:pPr>
             <w:r>
-              <w:t>1</w:t>
-            </w:r>
-            <w:r>
-              <w:t>0</w:t>
+              <w:t>20</w:t>
             </w:r>
             <w:r>
               <w:t>%</w:t>
@@ -4608,7 +4713,10 @@
               <w:t xml:space="preserve">, </w:t>
             </w:r>
             <w:r>
-              <w:t>seguridad, auditoría y resguardo de los datos</w:t>
+              <w:t xml:space="preserve">seguridad, </w:t>
+            </w:r>
+            <w:r>
+              <w:t>y auditoría</w:t>
             </w:r>
           </w:p>
         </w:tc>
@@ -5347,7 +5455,7 @@
       <w:rPr>
         <w:noProof/>
       </w:rPr>
-      <w:t>5</w:t>
+      <w:t>4</w:t>
     </w:r>
     <w:r>
       <w:rPr>
@@ -7348,7 +7456,6 @@
   <w:style w:type="character" w:default="1" w:styleId="Fuentedeprrafopredeter">
     <w:name w:val="Default Paragraph Font"/>
     <w:uiPriority w:val="1"/>
-    <w:semiHidden/>
     <w:unhideWhenUsed/>
   </w:style>
   <w:style w:type="table" w:default="1" w:styleId="Tablanormal">
@@ -8430,7 +8537,7 @@
 </file>
 
 <file path=customXml/itemProps1.xml><?xml version="1.0" encoding="utf-8"?>
-<ds:datastoreItem xmlns:ds="http://schemas.openxmlformats.org/officeDocument/2006/customXml" ds:itemID="{ECAB0166-0DE1-48D6-A4DB-78EFA63A0DCE}">
+<ds:datastoreItem xmlns:ds="http://schemas.openxmlformats.org/officeDocument/2006/customXml" ds:itemID="{7E4ACF37-65C4-4317-9726-361194914EBE}">
   <ds:schemaRefs>
     <ds:schemaRef ds:uri="http://schemas.openxmlformats.org/officeDocument/2006/bibliography"/>
   </ds:schemaRefs>

</xml_diff>